<commit_message>
added like button and pseudo element- top
</commit_message>
<xml_diff>
--- a/notesHTMLCSS.docx
+++ b/notesHTMLCSS.docx
@@ -82,8 +82,16 @@
         <w:rPr>
           <w:rFonts w:ascii="Microsoft YaHei" w:eastAsia="Microsoft YaHei" w:hAnsi="Microsoft YaHei"/>
         </w:rPr>
-        <w:t>' in css</w:t>
-      </w:r>
+        <w:t xml:space="preserve">' in </w:t>
+      </w:r>
+      <w:proofErr w:type="spellStart"/>
+      <w:r>
+        <w:rPr>
+          <w:rFonts w:ascii="Microsoft YaHei" w:eastAsia="Microsoft YaHei" w:hAnsi="Microsoft YaHei"/>
+        </w:rPr>
+        <w:t>css</w:t>
+      </w:r>
+      <w:proofErr w:type="spellEnd"/>
     </w:p>
     <w:p>
       <w:pPr>
@@ -547,6 +555,7 @@
         <w:rPr>
           <w:rFonts w:ascii="Microsoft YaHei" w:eastAsia="Microsoft YaHei" w:hAnsi="Microsoft YaHei"/>
         </w:rPr>
+        <w:lastRenderedPageBreak/>
         <w:t>A preprocessor is a program that helps the developer to generate the HTML syntax from the syntax of the preprocessor</w:t>
       </w:r>
     </w:p>
@@ -1042,21 +1051,7 @@
           <w:rFonts w:ascii="Microsoft YaHei" w:eastAsia="Microsoft YaHei" w:hAnsi="Microsoft YaHei"/>
           <w:b/>
         </w:rPr>
-        <w:t>apply this css to make web element respo</w:t>
-      </w:r>
-      <w:r>
-        <w:rPr>
-          <w:rFonts w:ascii="Microsoft YaHei" w:eastAsia="Microsoft YaHei" w:hAnsi="Microsoft YaHei"/>
-          <w:b/>
-        </w:rPr>
-        <w:t>n</w:t>
-      </w:r>
-      <w:r>
-        <w:rPr>
-          <w:rFonts w:ascii="Microsoft YaHei" w:eastAsia="Microsoft YaHei" w:hAnsi="Microsoft YaHei"/>
-          <w:b/>
-        </w:rPr>
-        <w:t>sive</w:t>
+        <w:t>apply this css to make web element responsive</w:t>
       </w:r>
     </w:p>
     <w:p>
@@ -1143,19 +1138,7 @@
         <w:rPr>
           <w:rFonts w:ascii="Microsoft YaHei" w:eastAsia="Microsoft YaHei" w:hAnsi="Microsoft YaHei"/>
         </w:rPr>
-        <w:t>block-level boxes take entire horizontal space</w:t>
-      </w:r>
-      <w:r>
-        <w:rPr>
-          <w:rFonts w:ascii="Microsoft YaHei" w:eastAsia="Microsoft YaHei" w:hAnsi="Microsoft YaHei"/>
-        </w:rPr>
-        <w:t xml:space="preserve"> available. therefore, they can</w:t>
-      </w:r>
-      <w:r>
-        <w:rPr>
-          <w:rFonts w:ascii="Microsoft YaHei" w:eastAsia="Microsoft YaHei" w:hAnsi="Microsoft YaHei"/>
-        </w:rPr>
-        <w:t>not be side by side</w:t>
+        <w:t>block-level boxes take entire horizontal space available. therefore, they cannot be side by side</w:t>
       </w:r>
     </w:p>
     <w:p>
@@ -1177,73 +1160,432 @@
           <w:rFonts w:ascii="Microsoft YaHei" w:eastAsia="Microsoft YaHei" w:hAnsi="Microsoft YaHei"/>
         </w:rPr>
         <w:t xml:space="preserve"> vertically</w:t>
+      </w:r>
+      <w:r>
+        <w:rPr>
+          <w:rFonts w:ascii="Microsoft YaHei" w:eastAsia="Microsoft YaHei" w:hAnsi="Microsoft YaHei"/>
+        </w:rPr>
+        <w:t>, one after another</w:t>
+      </w:r>
+    </w:p>
+    <w:p>
+      <w:pPr>
+        <w:spacing w:after="0"/>
+        <w:jc w:val="both"/>
+        <w:rPr>
+          <w:rFonts w:ascii="Microsoft YaHei" w:eastAsia="Microsoft YaHei" w:hAnsi="Microsoft YaHei"/>
+        </w:rPr>
+      </w:pPr>
+      <w:r>
+        <w:rPr>
+          <w:rFonts w:ascii="Microsoft YaHei" w:eastAsia="Microsoft YaHei" w:hAnsi="Microsoft YaHei"/>
+        </w:rPr>
+        <w:t>inline boxes take space only which is necessary to them. therefore, they can be side by</w:t>
+      </w:r>
+      <w:r>
+        <w:rPr>
+          <w:rFonts w:ascii="Microsoft YaHei" w:eastAsia="Microsoft YaHei" w:hAnsi="Microsoft YaHei"/>
+        </w:rPr>
+        <w:t xml:space="preserve"> side.</w:t>
+      </w:r>
+    </w:p>
+    <w:p>
+      <w:pPr>
+        <w:spacing w:after="0"/>
+        <w:jc w:val="both"/>
+        <w:rPr>
+          <w:rFonts w:ascii="Microsoft YaHei" w:eastAsia="Microsoft YaHei" w:hAnsi="Microsoft YaHei"/>
+        </w:rPr>
+      </w:pPr>
+      <w:r>
+        <w:rPr>
+          <w:rFonts w:ascii="Microsoft YaHei" w:eastAsia="Microsoft YaHei" w:hAnsi="Microsoft YaHei"/>
+        </w:rPr>
+        <w:t>A box in CSS consists of a content area, which is where any text, images, or other HTML elements are displayed. This is optionally surrounded by padding, a border, and a margin, on one or more sides. The box model describes how these elements work together to create a box as displayed by CSS.</w:t>
+      </w:r>
+    </w:p>
+    <w:p>
+      <w:pPr>
+        <w:spacing w:after="0"/>
+        <w:jc w:val="both"/>
+        <w:rPr>
+          <w:rFonts w:ascii="Microsoft YaHei" w:eastAsia="Microsoft YaHei" w:hAnsi="Microsoft YaHei"/>
+        </w:rPr>
+      </w:pPr>
+    </w:p>
+    <w:p>
+      <w:pPr>
+        <w:spacing w:after="0"/>
+        <w:jc w:val="both"/>
+        <w:rPr>
+          <w:rFonts w:ascii="Microsoft YaHei" w:eastAsia="Microsoft YaHei" w:hAnsi="Microsoft YaHei"/>
+        </w:rPr>
+      </w:pPr>
+      <w:r>
+        <w:rPr>
+          <w:rFonts w:ascii="Microsoft YaHei" w:eastAsia="Microsoft YaHei" w:hAnsi="Microsoft YaHei"/>
+          <w:b/>
+        </w:rPr>
+        <w:t>Inline elements</w:t>
+      </w:r>
+      <w:r>
+        <w:rPr>
+          <w:rFonts w:ascii="Microsoft YaHei" w:eastAsia="Microsoft YaHei" w:hAnsi="Microsoft YaHei"/>
+        </w:rPr>
+        <w:t xml:space="preserve">: a, </w:t>
+      </w:r>
+      <w:proofErr w:type="spellStart"/>
+      <w:r>
+        <w:rPr>
+          <w:rFonts w:ascii="Microsoft YaHei" w:eastAsia="Microsoft YaHei" w:hAnsi="Microsoft YaHei"/>
+        </w:rPr>
+        <w:t>img</w:t>
+      </w:r>
+      <w:proofErr w:type="spellEnd"/>
+      <w:r>
+        <w:rPr>
+          <w:rFonts w:ascii="Microsoft YaHei" w:eastAsia="Microsoft YaHei" w:hAnsi="Microsoft YaHei"/>
+        </w:rPr>
+        <w:t xml:space="preserve">, </w:t>
+      </w:r>
+      <w:proofErr w:type="spellStart"/>
+      <w:r>
+        <w:rPr>
+          <w:rFonts w:ascii="Microsoft YaHei" w:eastAsia="Microsoft YaHei" w:hAnsi="Microsoft YaHei"/>
+        </w:rPr>
+        <w:t>em</w:t>
+      </w:r>
+      <w:proofErr w:type="spellEnd"/>
+      <w:r>
+        <w:rPr>
+          <w:rFonts w:ascii="Microsoft YaHei" w:eastAsia="Microsoft YaHei" w:hAnsi="Microsoft YaHei"/>
+        </w:rPr>
+        <w:t>, strong, button etc.</w:t>
+      </w:r>
+    </w:p>
+    <w:p>
+      <w:pPr>
+        <w:spacing w:after="0"/>
+        <w:jc w:val="both"/>
+        <w:rPr>
+          <w:rFonts w:ascii="Microsoft YaHei" w:eastAsia="Microsoft YaHei" w:hAnsi="Microsoft YaHei"/>
+        </w:rPr>
+      </w:pPr>
+      <w:r>
+        <w:rPr>
+          <w:rFonts w:ascii="Microsoft YaHei" w:eastAsia="Microsoft YaHei" w:hAnsi="Microsoft YaHei"/>
+        </w:rPr>
+        <w:t>display: inline;</w:t>
+      </w:r>
+    </w:p>
+    <w:p>
+      <w:pPr>
+        <w:spacing w:after="0"/>
+        <w:jc w:val="both"/>
+        <w:rPr>
+          <w:rFonts w:ascii="Microsoft YaHei" w:eastAsia="Microsoft YaHei" w:hAnsi="Microsoft YaHei"/>
+        </w:rPr>
+      </w:pPr>
+    </w:p>
+    <w:p>
+      <w:pPr>
+        <w:spacing w:after="0"/>
+        <w:jc w:val="both"/>
+        <w:rPr>
+          <w:rFonts w:ascii="Microsoft YaHei" w:eastAsia="Microsoft YaHei" w:hAnsi="Microsoft YaHei"/>
+        </w:rPr>
+      </w:pPr>
+      <w:r>
+        <w:rPr>
+          <w:rFonts w:ascii="Microsoft YaHei" w:eastAsia="Microsoft YaHei" w:hAnsi="Microsoft YaHei"/>
+          <w:b/>
+        </w:rPr>
+        <w:t>Block-level</w:t>
+      </w:r>
+      <w:r>
+        <w:rPr>
+          <w:rFonts w:ascii="Microsoft YaHei" w:eastAsia="Microsoft YaHei" w:hAnsi="Microsoft YaHei"/>
+        </w:rPr>
+        <w:t xml:space="preserve">: body, main, header, footer, </w:t>
+      </w:r>
+      <w:proofErr w:type="spellStart"/>
+      <w:r>
+        <w:rPr>
+          <w:rFonts w:ascii="Microsoft YaHei" w:eastAsia="Microsoft YaHei" w:hAnsi="Microsoft YaHei"/>
+        </w:rPr>
+        <w:t>ul</w:t>
+      </w:r>
+      <w:proofErr w:type="spellEnd"/>
+      <w:r>
+        <w:rPr>
+          <w:rFonts w:ascii="Microsoft YaHei" w:eastAsia="Microsoft YaHei" w:hAnsi="Microsoft YaHei"/>
+        </w:rPr>
+        <w:t xml:space="preserve">, </w:t>
+      </w:r>
+      <w:proofErr w:type="spellStart"/>
+      <w:r>
+        <w:rPr>
+          <w:rFonts w:ascii="Microsoft YaHei" w:eastAsia="Microsoft YaHei" w:hAnsi="Microsoft YaHei"/>
+        </w:rPr>
+        <w:t>ol</w:t>
+      </w:r>
+      <w:proofErr w:type="spellEnd"/>
+      <w:r>
+        <w:rPr>
+          <w:rFonts w:ascii="Microsoft YaHei" w:eastAsia="Microsoft YaHei" w:hAnsi="Microsoft YaHei"/>
+        </w:rPr>
+        <w:t xml:space="preserve">, li, div, </w:t>
+      </w:r>
+      <w:proofErr w:type="spellStart"/>
+      <w:r>
+        <w:rPr>
+          <w:rFonts w:ascii="Microsoft YaHei" w:eastAsia="Microsoft YaHei" w:hAnsi="Microsoft YaHei"/>
+        </w:rPr>
+        <w:t>nav</w:t>
+      </w:r>
+      <w:proofErr w:type="spellEnd"/>
+      <w:r>
+        <w:rPr>
+          <w:rFonts w:ascii="Microsoft YaHei" w:eastAsia="Microsoft YaHei" w:hAnsi="Microsoft YaHei"/>
+        </w:rPr>
+        <w:t xml:space="preserve">, section, aside, </w:t>
+      </w:r>
+      <w:r>
+        <w:rPr>
+          <w:rFonts w:ascii="Microsoft YaHei" w:eastAsia="Microsoft YaHei" w:hAnsi="Microsoft YaHei"/>
+        </w:rPr>
+        <w:t>h1-h6, p etc.</w:t>
+      </w:r>
+    </w:p>
+    <w:p>
+      <w:pPr>
+        <w:spacing w:after="0"/>
+        <w:jc w:val="both"/>
+        <w:rPr>
+          <w:rFonts w:ascii="Microsoft YaHei" w:eastAsia="Microsoft YaHei" w:hAnsi="Microsoft YaHei"/>
+        </w:rPr>
+      </w:pPr>
+      <w:r>
+        <w:rPr>
+          <w:rFonts w:ascii="Microsoft YaHei" w:eastAsia="Microsoft YaHei" w:hAnsi="Microsoft YaHei"/>
+        </w:rPr>
+        <w:t>display: block;</w:t>
+      </w:r>
+    </w:p>
+    <w:p>
+      <w:pPr>
+        <w:spacing w:after="0"/>
+        <w:jc w:val="both"/>
+        <w:rPr>
+          <w:rFonts w:ascii="Microsoft YaHei" w:eastAsia="Microsoft YaHei" w:hAnsi="Microsoft YaHei"/>
+        </w:rPr>
+      </w:pPr>
+    </w:p>
+    <w:p>
+      <w:pPr>
+        <w:spacing w:after="0"/>
+        <w:jc w:val="both"/>
+        <w:rPr>
+          <w:rFonts w:ascii="Microsoft YaHei" w:eastAsia="Microsoft YaHei" w:hAnsi="Microsoft YaHei"/>
+          <w:b/>
+        </w:rPr>
+      </w:pPr>
+      <w:r>
+        <w:rPr>
+          <w:rFonts w:ascii="Microsoft YaHei" w:eastAsia="Microsoft YaHei" w:hAnsi="Microsoft YaHei"/>
+          <w:b/>
+        </w:rPr>
+        <w:t>Normal flow vs absolute positioning:</w:t>
+      </w:r>
+    </w:p>
+    <w:p>
+      <w:pPr>
+        <w:spacing w:after="0"/>
+        <w:jc w:val="both"/>
+        <w:rPr>
+          <w:rFonts w:ascii="Microsoft YaHei" w:eastAsia="Microsoft YaHei" w:hAnsi="Microsoft YaHei"/>
+        </w:rPr>
+      </w:pPr>
+      <w:r>
+        <w:rPr>
+          <w:rFonts w:ascii="Microsoft YaHei" w:eastAsia="Microsoft YaHei" w:hAnsi="Microsoft YaHei"/>
+        </w:rPr>
+        <w:t>Normal flow-</w:t>
+      </w:r>
+      <w:r>
+        <w:rPr>
+          <w:rFonts w:ascii="Microsoft YaHei" w:eastAsia="Microsoft YaHei" w:hAnsi="Microsoft YaHei"/>
+        </w:rPr>
+        <w:t xml:space="preserve"> elements are laid out according to their order in html code.</w:t>
+      </w:r>
+      <w:r>
+        <w:rPr>
+          <w:rFonts w:ascii="Microsoft YaHei" w:eastAsia="Microsoft YaHei" w:hAnsi="Microsoft YaHei"/>
+        </w:rPr>
+        <w:t xml:space="preserve"> Default positioning</w:t>
+      </w:r>
+    </w:p>
+    <w:p>
+      <w:pPr>
+        <w:spacing w:after="0"/>
+        <w:jc w:val="both"/>
+        <w:rPr>
+          <w:rFonts w:ascii="Microsoft YaHei" w:eastAsia="Microsoft YaHei" w:hAnsi="Microsoft YaHei"/>
+        </w:rPr>
+      </w:pPr>
+      <w:r>
+        <w:rPr>
+          <w:rFonts w:ascii="Microsoft YaHei" w:eastAsia="Microsoft YaHei" w:hAnsi="Microsoft YaHei"/>
+        </w:rPr>
+        <w:t>p</w:t>
+      </w:r>
+      <w:r>
+        <w:rPr>
+          <w:rFonts w:ascii="Microsoft YaHei" w:eastAsia="Microsoft YaHei" w:hAnsi="Microsoft YaHei"/>
+        </w:rPr>
+        <w:t>osition: relative;</w:t>
+      </w:r>
+    </w:p>
+    <w:p>
+      <w:pPr>
+        <w:spacing w:after="0"/>
+        <w:jc w:val="both"/>
+        <w:rPr>
+          <w:rFonts w:ascii="Microsoft YaHei" w:eastAsia="Microsoft YaHei" w:hAnsi="Microsoft YaHei"/>
+        </w:rPr>
+      </w:pPr>
+    </w:p>
+    <w:p>
+      <w:pPr>
+        <w:spacing w:after="0"/>
+        <w:jc w:val="both"/>
+        <w:rPr>
+          <w:rFonts w:ascii="Microsoft YaHei" w:eastAsia="Microsoft YaHei" w:hAnsi="Microsoft YaHei"/>
+        </w:rPr>
+      </w:pPr>
+    </w:p>
+    <w:p>
+      <w:pPr>
+        <w:spacing w:after="0"/>
+        <w:jc w:val="both"/>
+        <w:rPr>
+          <w:rFonts w:ascii="Microsoft YaHei" w:eastAsia="Microsoft YaHei" w:hAnsi="Microsoft YaHei"/>
+        </w:rPr>
+      </w:pPr>
+      <w:r>
+        <w:rPr>
+          <w:rFonts w:ascii="Microsoft YaHei" w:eastAsia="Microsoft YaHei" w:hAnsi="Microsoft YaHei"/>
+        </w:rPr>
+        <w:t>Absolute positioning-</w:t>
+      </w:r>
+    </w:p>
+    <w:p>
+      <w:pPr>
+        <w:spacing w:after="0"/>
+        <w:jc w:val="both"/>
+        <w:rPr>
+          <w:rFonts w:ascii="Microsoft YaHei" w:eastAsia="Microsoft YaHei" w:hAnsi="Microsoft YaHei"/>
+        </w:rPr>
+      </w:pPr>
+      <w:r>
+        <w:rPr>
+          <w:rFonts w:ascii="Microsoft YaHei" w:eastAsia="Microsoft YaHei" w:hAnsi="Microsoft YaHei"/>
+        </w:rPr>
+        <w:t>p</w:t>
+      </w:r>
+      <w:r>
+        <w:rPr>
+          <w:rFonts w:ascii="Microsoft YaHei" w:eastAsia="Microsoft YaHei" w:hAnsi="Microsoft YaHei"/>
+        </w:rPr>
+        <w:t>osition: absolute;</w:t>
+      </w:r>
+    </w:p>
+    <w:p>
+      <w:pPr>
+        <w:spacing w:after="0"/>
+        <w:jc w:val="both"/>
+        <w:rPr>
+          <w:rFonts w:ascii="Microsoft YaHei" w:eastAsia="Microsoft YaHei" w:hAnsi="Microsoft YaHei"/>
+        </w:rPr>
+      </w:pPr>
+    </w:p>
+    <w:p>
+      <w:pPr>
+        <w:spacing w:after="0"/>
+        <w:jc w:val="both"/>
+        <w:rPr>
+          <w:rFonts w:ascii="Microsoft YaHei" w:eastAsia="Microsoft YaHei" w:hAnsi="Microsoft YaHei"/>
+        </w:rPr>
+      </w:pPr>
+      <w:r>
+        <w:rPr>
+          <w:rFonts w:ascii="Microsoft YaHei" w:eastAsia="Microsoft YaHei" w:hAnsi="Microsoft YaHei"/>
+        </w:rPr>
+        <w:t>By default, Pseudo elements are inline elements.</w:t>
+      </w:r>
+    </w:p>
+    <w:p>
+      <w:pPr>
+        <w:spacing w:after="0"/>
+        <w:jc w:val="both"/>
+        <w:rPr>
+          <w:rFonts w:ascii="Microsoft YaHei" w:eastAsia="Microsoft YaHei" w:hAnsi="Microsoft YaHei"/>
+        </w:rPr>
+      </w:pPr>
+    </w:p>
+    <w:p>
+      <w:pPr>
+        <w:spacing w:after="0"/>
+        <w:jc w:val="both"/>
+        <w:rPr>
+          <w:rFonts w:ascii="Microsoft YaHei" w:eastAsia="Microsoft YaHei" w:hAnsi="Microsoft YaHei"/>
+        </w:rPr>
+      </w:pPr>
+      <w:r>
+        <w:rPr>
+          <w:rFonts w:ascii="Arial" w:hAnsi="Arial" w:cs="Arial"/>
+          <w:color w:val="1B1B1B"/>
+          <w:spacing w:val="-1"/>
+          <w:shd w:val="clear" w:color="auto" w:fill="FFFFFF"/>
+        </w:rPr>
+        <w:t> </w:t>
+      </w:r>
+      <w:hyperlink r:id="rId4" w:anchor="directly_targeted_elements_vs._inherited_styles" w:history="1">
+        <w:r>
+          <w:rPr>
+            <w:rStyle w:val="Hyperlink"/>
+            <w:rFonts w:ascii="Arial" w:hAnsi="Arial" w:cs="Arial"/>
+            <w:color w:val="005282"/>
+            <w:spacing w:val="-1"/>
+            <w:shd w:val="clear" w:color="auto" w:fill="FFFFFF"/>
+          </w:rPr>
+          <w:t>directly targeted elements</w:t>
+        </w:r>
+      </w:hyperlink>
+      <w:r>
+        <w:rPr>
+          <w:rFonts w:ascii="Arial" w:hAnsi="Arial" w:cs="Arial"/>
+          <w:color w:val="1B1B1B"/>
+          <w:spacing w:val="-1"/>
+          <w:shd w:val="clear" w:color="auto" w:fill="FFFFFF"/>
+        </w:rPr>
+        <w:t> will always take precedence over rules which an element inherits from its ancestor.</w:t>
       </w:r>
       <w:bookmarkStart w:id="0" w:name="_GoBack"/>
       <w:bookmarkEnd w:id="0"/>
-      <w:r>
-        <w:rPr>
-          <w:rFonts w:ascii="Microsoft YaHei" w:eastAsia="Microsoft YaHei" w:hAnsi="Microsoft YaHei"/>
-        </w:rPr>
-        <w:t>, one after another</w:t>
-      </w:r>
-    </w:p>
-    <w:p>
-      <w:pPr>
-        <w:spacing w:after="0"/>
-        <w:jc w:val="both"/>
-        <w:rPr>
-          <w:rFonts w:ascii="Microsoft YaHei" w:eastAsia="Microsoft YaHei" w:hAnsi="Microsoft YaHei"/>
-        </w:rPr>
-      </w:pPr>
-      <w:r>
-        <w:rPr>
-          <w:rFonts w:ascii="Microsoft YaHei" w:eastAsia="Microsoft YaHei" w:hAnsi="Microsoft YaHei"/>
-        </w:rPr>
-        <w:t>inline boxes take space only which is necessary to them. therefore,</w:t>
-      </w:r>
-      <w:r>
-        <w:rPr>
-          <w:rFonts w:ascii="Microsoft YaHei" w:eastAsia="Microsoft YaHei" w:hAnsi="Microsoft YaHei"/>
-        </w:rPr>
-        <w:t xml:space="preserve"> </w:t>
-      </w:r>
-      <w:r>
-        <w:rPr>
-          <w:rFonts w:ascii="Microsoft YaHei" w:eastAsia="Microsoft YaHei" w:hAnsi="Microsoft YaHei"/>
-        </w:rPr>
-        <w:t>they can be side by</w:t>
-      </w:r>
-      <w:r>
-        <w:rPr>
-          <w:rFonts w:ascii="Microsoft YaHei" w:eastAsia="Microsoft YaHei" w:hAnsi="Microsoft YaHei"/>
-        </w:rPr>
-        <w:t xml:space="preserve"> side.</w:t>
-      </w:r>
-    </w:p>
-    <w:p>
-      <w:pPr>
-        <w:spacing w:after="0"/>
-        <w:jc w:val="both"/>
-        <w:rPr>
-          <w:rFonts w:ascii="Microsoft YaHei" w:eastAsia="Microsoft YaHei" w:hAnsi="Microsoft YaHei"/>
-        </w:rPr>
-      </w:pPr>
-      <w:r>
-        <w:rPr>
-          <w:rFonts w:ascii="Microsoft YaHei" w:eastAsia="Microsoft YaHei" w:hAnsi="Microsoft YaHei"/>
-        </w:rPr>
-        <w:t>A box in CSS consists of a content area, which is where any text, images, or other HTML elements are displayed. This is optionally surrounded by padding, a border, and a margin, on one or more sides. The box model describes how these elements work together to create a box as displayed by CSS</w:t>
-      </w:r>
-      <w:r>
-        <w:rPr>
-          <w:rFonts w:ascii="Microsoft YaHei" w:eastAsia="Microsoft YaHei" w:hAnsi="Microsoft YaHei"/>
-        </w:rPr>
-        <w:t>.</w:t>
-      </w:r>
+    </w:p>
+    <w:p>
+      <w:pPr>
+        <w:spacing w:after="0"/>
+        <w:jc w:val="both"/>
+        <w:rPr>
+          <w:rFonts w:ascii="Microsoft YaHei" w:eastAsia="Microsoft YaHei" w:hAnsi="Microsoft YaHei"/>
+        </w:rPr>
+      </w:pPr>
     </w:p>
     <w:sectPr>
       <w:pgSz w:w="12240" w:h="15840"/>
-      <w:pgMar w:top="1440" w:right="1440" w:bottom="1440" w:left="1440" w:header="720" w:footer="720" w:gutter="0"/>
+      <w:pgMar w:top="720" w:right="720" w:bottom="720" w:left="720" w:header="720" w:footer="720" w:gutter="0"/>
       <w:cols w:space="720"/>
       <w:docGrid w:linePitch="360"/>
     </w:sectPr>
@@ -1672,6 +2014,18 @@
     <w:semiHidden/>
     <w:unhideWhenUsed/>
   </w:style>
+  <w:style w:type="character" w:styleId="Hyperlink">
+    <w:name w:val="Hyperlink"/>
+    <w:basedOn w:val="DefaultParagraphFont"/>
+    <w:uiPriority w:val="99"/>
+    <w:semiHidden/>
+    <w:unhideWhenUsed/>
+    <w:rsid w:val="004B096C"/>
+    <w:rPr>
+      <w:color w:val="0000FF"/>
+      <w:u w:val="single"/>
+    </w:rPr>
+  </w:style>
 </w:styles>
 </file>
 

</xml_diff>